<commit_message>
Ollie added personal reflection
</commit_message>
<xml_diff>
--- a/ReportsEtc/PersonalReflection.docx
+++ b/ReportsEtc/PersonalReflection.docx
@@ -1,6 +1,6 @@
 
 <file path=word/document.xml><?xml version="1.0" encoding="utf-8"?>
-<w:document xmlns:wpc="http://schemas.microsoft.com/office/word/2010/wordprocessingCanvas" xmlns:cx="http://schemas.microsoft.com/office/drawing/2014/chartex" xmlns:cx1="http://schemas.microsoft.com/office/drawing/2015/9/8/chartex" xmlns:mc="http://schemas.openxmlformats.org/markup-compatibility/2006" xmlns:o="urn:schemas-microsoft-com:office:office" xmlns:r="http://schemas.openxmlformats.org/officeDocument/2006/relationships" xmlns:m="http://schemas.openxmlformats.org/officeDocument/2006/math" xmlns:v="urn:schemas-microsoft-com:vml" xmlns:wp14="http://schemas.microsoft.com/office/word/2010/wordprocessingDrawing" xmlns:wp="http://schemas.openxmlformats.org/drawingml/2006/wordprocessingDrawing" xmlns:w10="urn:schemas-microsoft-com:office:word" xmlns:w="http://schemas.openxmlformats.org/wordprocessingml/2006/main" xmlns:w14="http://schemas.microsoft.com/office/word/2010/wordml" xmlns:w15="http://schemas.microsoft.com/office/word/2012/wordml" xmlns:w16se="http://schemas.microsoft.com/office/word/2015/wordml/symex" xmlns:wpg="http://schemas.microsoft.com/office/word/2010/wordprocessingGroup" xmlns:wpi="http://schemas.microsoft.com/office/word/2010/wordprocessingInk" xmlns:wne="http://schemas.microsoft.com/office/word/2006/wordml" xmlns:wps="http://schemas.microsoft.com/office/word/2010/wordprocessingShape" mc:Ignorable="w14 w15 w16se wp14">
+<w:document xmlns:wpc="http://schemas.microsoft.com/office/word/2010/wordprocessingCanvas" xmlns:cx="http://schemas.microsoft.com/office/drawing/2014/chartex" xmlns:cx1="http://schemas.microsoft.com/office/drawing/2015/9/8/chartex" xmlns:cx2="http://schemas.microsoft.com/office/drawing/2015/10/21/chartex" xmlns:cx3="http://schemas.microsoft.com/office/drawing/2016/5/9/chartex" xmlns:cx4="http://schemas.microsoft.com/office/drawing/2016/5/10/chartex" xmlns:cx5="http://schemas.microsoft.com/office/drawing/2016/5/11/chartex" xmlns:cx6="http://schemas.microsoft.com/office/drawing/2016/5/12/chartex" xmlns:cx7="http://schemas.microsoft.com/office/drawing/2016/5/13/chartex" xmlns:cx8="http://schemas.microsoft.com/office/drawing/2016/5/14/chartex" xmlns:mc="http://schemas.openxmlformats.org/markup-compatibility/2006" xmlns:aink="http://schemas.microsoft.com/office/drawing/2016/ink" xmlns:am3d="http://schemas.microsoft.com/office/drawing/2017/model3d" xmlns:o="urn:schemas-microsoft-com:office:office" xmlns:r="http://schemas.openxmlformats.org/officeDocument/2006/relationships" xmlns:m="http://schemas.openxmlformats.org/officeDocument/2006/math" xmlns:v="urn:schemas-microsoft-com:vml" xmlns:wp14="http://schemas.microsoft.com/office/word/2010/wordprocessingDrawing" xmlns:wp="http://schemas.openxmlformats.org/drawingml/2006/wordprocessingDrawing" xmlns:w10="urn:schemas-microsoft-com:office:word" xmlns:w="http://schemas.openxmlformats.org/wordprocessingml/2006/main" xmlns:w14="http://schemas.microsoft.com/office/word/2010/wordml" xmlns:w15="http://schemas.microsoft.com/office/word/2012/wordml" xmlns:w16cex="http://schemas.microsoft.com/office/word/2018/wordml/cex" xmlns:w16cid="http://schemas.microsoft.com/office/word/2016/wordml/cid" xmlns:w16="http://schemas.microsoft.com/office/word/2018/wordml" xmlns:w16se="http://schemas.microsoft.com/office/word/2015/wordml/symex" xmlns:wpg="http://schemas.microsoft.com/office/word/2010/wordprocessingGroup" xmlns:wpi="http://schemas.microsoft.com/office/word/2010/wordprocessingInk" xmlns:wne="http://schemas.microsoft.com/office/word/2006/wordml" xmlns:wps="http://schemas.microsoft.com/office/word/2010/wordprocessingShape" mc:Ignorable="w14 w15 w16se w16cid w16 w16cex wp14">
   <w:body>
     <w:p>
       <w:pPr>
@@ -193,15 +193,7 @@
     </w:p>
     <w:p>
       <w:r>
-        <w:t xml:space="preserve">XVI has taken to GitHub really well, and we all regularly push and pull documents. I may be the main contributor when it comes to commits, but that is purely because I coded the HTML and </w:t>
-      </w:r>
-      <w:proofErr w:type="spellStart"/>
-      <w:r>
-        <w:t>CSS</w:t>
-      </w:r>
-      <w:proofErr w:type="spellEnd"/>
-      <w:r>
-        <w:t xml:space="preserve"> of our site – otherwise it is quite even. </w:t>
+        <w:t xml:space="preserve">XVI has taken to GitHub really well, and we all regularly push and pull documents. I may be the main contributor when it comes to commits, but that is purely because I coded the HTML and CSS of our site – otherwise it is quite even. </w:t>
       </w:r>
     </w:p>
     <w:p>
@@ -239,20 +231,36 @@
       </w:r>
     </w:p>
     <w:p>
+      <w:r>
+        <w:t xml:space="preserve">Being apart of XVI has been an amazing experience, I was late to join the group but despite that the group members still welcomed me and assured that they were here to help. I don’t like forming bonds over the internet and despite most people being more confident when online, I prefer meeting people in real life and making first impressions there, but after the extremely positive and helpful support by everyone It felt a lot easier. </w:t>
+      </w:r>
+    </w:p>
+    <w:p>
+      <w:r>
+        <w:t>I have used Discord for multiple years, so finding out the group had been communicating using discord I was relieved to not have to figure out a new software. Seeing messages daily and watching the team work together was amazing as they all wanted to help each other. GitHub is still a bit confusing to me and I have tried to follow online tutorial with little success, I did not know how to contribute or push anything onto it, but with the help of both Corbin and Vanessa I was able to get my work on there and even end up learning how to use it.</w:t>
+      </w:r>
+    </w:p>
+    <w:p>
+      <w:r>
+        <w:t>Although my random work schedule and other commitments left me missing some of the weekly voice-chat sessions, I found it amazing that when I was in there many questions were so quickly asked and resolved as a team, the communication throughout this experience has been some of the best I have seen</w:t>
+      </w:r>
+      <w:r>
+        <w:t xml:space="preserve"> whether in school projects or at work.</w:t>
+      </w:r>
+    </w:p>
+    <w:p>
+      <w:r>
+        <w:lastRenderedPageBreak/>
+        <w:t>I really enjoyed working with everyone and wished I could have helped somewhat more. Being able to trust that everyone was able to do their part felt amazing to me being part of a group and if I were ever invited again, I would join the group again.</w:t>
+      </w:r>
+    </w:p>
+    <w:p>
       <w:pPr>
         <w:rPr>
           <w:b/>
           <w:bCs/>
         </w:rPr>
       </w:pPr>
-    </w:p>
-    <w:p>
-      <w:pPr>
-        <w:rPr>
-          <w:b/>
-          <w:bCs/>
-        </w:rPr>
-      </w:pPr>
       <w:r>
         <w:rPr>
           <w:b/>
@@ -345,10 +353,7 @@
     </w:p>
     <w:p>
       <w:r>
-        <w:t xml:space="preserve">The team was very organized from the beginning </w:t>
-      </w:r>
-      <w:r>
-        <w:t>and d</w:t>
+        <w:t>The team was very organized from the beginning and d</w:t>
       </w:r>
       <w:r>
         <w:t>espite three member</w:t>
@@ -387,15 +392,7 @@
         <w:t xml:space="preserve">We caught up at least once a week via Discord voice chat and spoke every day </w:t>
       </w:r>
       <w:r>
-        <w:t xml:space="preserve">about </w:t>
-      </w:r>
-      <w:proofErr w:type="spellStart"/>
-      <w:r>
-        <w:t>A2</w:t>
-      </w:r>
-      <w:proofErr w:type="spellEnd"/>
-      <w:r>
-        <w:t xml:space="preserve"> through</w:t>
+        <w:t>about A2 through</w:t>
       </w:r>
       <w:r>
         <w:t xml:space="preserve"> chat</w:t>
@@ -406,7 +403,6 @@
     </w:p>
     <w:p>
       <w:r>
-        <w:lastRenderedPageBreak/>
         <w:t>I’m very pleased with how everyone worked together,</w:t>
       </w:r>
       <w:r>
@@ -428,25 +424,12 @@
         <w:t>before</w:t>
       </w:r>
       <w:r>
-        <w:t xml:space="preserve"> being aske</w:t>
-      </w:r>
-      <w:bookmarkStart w:id="0" w:name="_GoBack"/>
-      <w:bookmarkEnd w:id="0"/>
-      <w:r>
-        <w:t xml:space="preserve">d. </w:t>
-      </w:r>
-    </w:p>
-    <w:p>
-      <w:r>
-        <w:t xml:space="preserve">I have really enjoyed working with the individuals in this group and look forward to working together in </w:t>
-      </w:r>
-      <w:proofErr w:type="spellStart"/>
-      <w:r>
-        <w:t>A3</w:t>
-      </w:r>
-      <w:proofErr w:type="spellEnd"/>
-      <w:r>
-        <w:t xml:space="preserve"> and who knows, maybe other units as we all have the intention to complete </w:t>
+        <w:t xml:space="preserve"> being asked. </w:t>
+      </w:r>
+    </w:p>
+    <w:p>
+      <w:r>
+        <w:t xml:space="preserve">I have really enjoyed working with the individuals in this group and look forward to working together in A3 and who knows, maybe other units as we all have the intention to complete </w:t>
       </w:r>
       <w:r>
         <w:t>the B</w:t>
@@ -467,7 +450,7 @@
 </file>
 
 <file path=word/endnotes.xml><?xml version="1.0" encoding="utf-8"?>
-<w:endnotes xmlns:wpc="http://schemas.microsoft.com/office/word/2010/wordprocessingCanvas" xmlns:cx="http://schemas.microsoft.com/office/drawing/2014/chartex" xmlns:cx1="http://schemas.microsoft.com/office/drawing/2015/9/8/chartex" xmlns:mc="http://schemas.openxmlformats.org/markup-compatibility/2006" xmlns:o="urn:schemas-microsoft-com:office:office" xmlns:r="http://schemas.openxmlformats.org/officeDocument/2006/relationships" xmlns:m="http://schemas.openxmlformats.org/officeDocument/2006/math" xmlns:v="urn:schemas-microsoft-com:vml" xmlns:wp14="http://schemas.microsoft.com/office/word/2010/wordprocessingDrawing" xmlns:wp="http://schemas.openxmlformats.org/drawingml/2006/wordprocessingDrawing" xmlns:w10="urn:schemas-microsoft-com:office:word" xmlns:w="http://schemas.openxmlformats.org/wordprocessingml/2006/main" xmlns:w14="http://schemas.microsoft.com/office/word/2010/wordml" xmlns:w15="http://schemas.microsoft.com/office/word/2012/wordml" xmlns:w16se="http://schemas.microsoft.com/office/word/2015/wordml/symex" xmlns:wpg="http://schemas.microsoft.com/office/word/2010/wordprocessingGroup" xmlns:wpi="http://schemas.microsoft.com/office/word/2010/wordprocessingInk" xmlns:wne="http://schemas.microsoft.com/office/word/2006/wordml" xmlns:wps="http://schemas.microsoft.com/office/word/2010/wordprocessingShape" mc:Ignorable="w14 w15 w16se wp14">
+<w:endnotes xmlns:wpc="http://schemas.microsoft.com/office/word/2010/wordprocessingCanvas" xmlns:cx="http://schemas.microsoft.com/office/drawing/2014/chartex" xmlns:cx1="http://schemas.microsoft.com/office/drawing/2015/9/8/chartex" xmlns:cx2="http://schemas.microsoft.com/office/drawing/2015/10/21/chartex" xmlns:cx3="http://schemas.microsoft.com/office/drawing/2016/5/9/chartex" xmlns:cx4="http://schemas.microsoft.com/office/drawing/2016/5/10/chartex" xmlns:cx5="http://schemas.microsoft.com/office/drawing/2016/5/11/chartex" xmlns:cx6="http://schemas.microsoft.com/office/drawing/2016/5/12/chartex" xmlns:cx7="http://schemas.microsoft.com/office/drawing/2016/5/13/chartex" xmlns:cx8="http://schemas.microsoft.com/office/drawing/2016/5/14/chartex" xmlns:mc="http://schemas.openxmlformats.org/markup-compatibility/2006" xmlns:aink="http://schemas.microsoft.com/office/drawing/2016/ink" xmlns:am3d="http://schemas.microsoft.com/office/drawing/2017/model3d" xmlns:o="urn:schemas-microsoft-com:office:office" xmlns:r="http://schemas.openxmlformats.org/officeDocument/2006/relationships" xmlns:m="http://schemas.openxmlformats.org/officeDocument/2006/math" xmlns:v="urn:schemas-microsoft-com:vml" xmlns:wp14="http://schemas.microsoft.com/office/word/2010/wordprocessingDrawing" xmlns:wp="http://schemas.openxmlformats.org/drawingml/2006/wordprocessingDrawing" xmlns:w10="urn:schemas-microsoft-com:office:word" xmlns:w="http://schemas.openxmlformats.org/wordprocessingml/2006/main" xmlns:w14="http://schemas.microsoft.com/office/word/2010/wordml" xmlns:w15="http://schemas.microsoft.com/office/word/2012/wordml" xmlns:w16cex="http://schemas.microsoft.com/office/word/2018/wordml/cex" xmlns:w16cid="http://schemas.microsoft.com/office/word/2016/wordml/cid" xmlns:w16="http://schemas.microsoft.com/office/word/2018/wordml" xmlns:w16se="http://schemas.microsoft.com/office/word/2015/wordml/symex" xmlns:wpg="http://schemas.microsoft.com/office/word/2010/wordprocessingGroup" xmlns:wpi="http://schemas.microsoft.com/office/word/2010/wordprocessingInk" xmlns:wne="http://schemas.microsoft.com/office/word/2006/wordml" xmlns:wps="http://schemas.microsoft.com/office/word/2010/wordprocessingShape" mc:Ignorable="w14 w15 w16se w16cid w16 w16cex wp14">
   <w:endnote w:type="separator" w:id="-1">
     <w:p>
       <w:pPr>
@@ -492,7 +475,7 @@
 </file>
 
 <file path=word/footnotes.xml><?xml version="1.0" encoding="utf-8"?>
-<w:footnotes xmlns:wpc="http://schemas.microsoft.com/office/word/2010/wordprocessingCanvas" xmlns:cx="http://schemas.microsoft.com/office/drawing/2014/chartex" xmlns:cx1="http://schemas.microsoft.com/office/drawing/2015/9/8/chartex" xmlns:mc="http://schemas.openxmlformats.org/markup-compatibility/2006" xmlns:o="urn:schemas-microsoft-com:office:office" xmlns:r="http://schemas.openxmlformats.org/officeDocument/2006/relationships" xmlns:m="http://schemas.openxmlformats.org/officeDocument/2006/math" xmlns:v="urn:schemas-microsoft-com:vml" xmlns:wp14="http://schemas.microsoft.com/office/word/2010/wordprocessingDrawing" xmlns:wp="http://schemas.openxmlformats.org/drawingml/2006/wordprocessingDrawing" xmlns:w10="urn:schemas-microsoft-com:office:word" xmlns:w="http://schemas.openxmlformats.org/wordprocessingml/2006/main" xmlns:w14="http://schemas.microsoft.com/office/word/2010/wordml" xmlns:w15="http://schemas.microsoft.com/office/word/2012/wordml" xmlns:w16se="http://schemas.microsoft.com/office/word/2015/wordml/symex" xmlns:wpg="http://schemas.microsoft.com/office/word/2010/wordprocessingGroup" xmlns:wpi="http://schemas.microsoft.com/office/word/2010/wordprocessingInk" xmlns:wne="http://schemas.microsoft.com/office/word/2006/wordml" xmlns:wps="http://schemas.microsoft.com/office/word/2010/wordprocessingShape" mc:Ignorable="w14 w15 w16se wp14">
+<w:footnotes xmlns:wpc="http://schemas.microsoft.com/office/word/2010/wordprocessingCanvas" xmlns:cx="http://schemas.microsoft.com/office/drawing/2014/chartex" xmlns:cx1="http://schemas.microsoft.com/office/drawing/2015/9/8/chartex" xmlns:cx2="http://schemas.microsoft.com/office/drawing/2015/10/21/chartex" xmlns:cx3="http://schemas.microsoft.com/office/drawing/2016/5/9/chartex" xmlns:cx4="http://schemas.microsoft.com/office/drawing/2016/5/10/chartex" xmlns:cx5="http://schemas.microsoft.com/office/drawing/2016/5/11/chartex" xmlns:cx6="http://schemas.microsoft.com/office/drawing/2016/5/12/chartex" xmlns:cx7="http://schemas.microsoft.com/office/drawing/2016/5/13/chartex" xmlns:cx8="http://schemas.microsoft.com/office/drawing/2016/5/14/chartex" xmlns:mc="http://schemas.openxmlformats.org/markup-compatibility/2006" xmlns:aink="http://schemas.microsoft.com/office/drawing/2016/ink" xmlns:am3d="http://schemas.microsoft.com/office/drawing/2017/model3d" xmlns:o="urn:schemas-microsoft-com:office:office" xmlns:r="http://schemas.openxmlformats.org/officeDocument/2006/relationships" xmlns:m="http://schemas.openxmlformats.org/officeDocument/2006/math" xmlns:v="urn:schemas-microsoft-com:vml" xmlns:wp14="http://schemas.microsoft.com/office/word/2010/wordprocessingDrawing" xmlns:wp="http://schemas.openxmlformats.org/drawingml/2006/wordprocessingDrawing" xmlns:w10="urn:schemas-microsoft-com:office:word" xmlns:w="http://schemas.openxmlformats.org/wordprocessingml/2006/main" xmlns:w14="http://schemas.microsoft.com/office/word/2010/wordml" xmlns:w15="http://schemas.microsoft.com/office/word/2012/wordml" xmlns:w16cex="http://schemas.microsoft.com/office/word/2018/wordml/cex" xmlns:w16cid="http://schemas.microsoft.com/office/word/2016/wordml/cid" xmlns:w16="http://schemas.microsoft.com/office/word/2018/wordml" xmlns:w16se="http://schemas.microsoft.com/office/word/2015/wordml/symex" xmlns:wpg="http://schemas.microsoft.com/office/word/2010/wordprocessingGroup" xmlns:wpi="http://schemas.microsoft.com/office/word/2010/wordprocessingInk" xmlns:wne="http://schemas.microsoft.com/office/word/2006/wordml" xmlns:wps="http://schemas.microsoft.com/office/word/2010/wordprocessingShape" mc:Ignorable="w14 w15 w16se w16cid w16 w16cex wp14">
   <w:footnote w:type="separator" w:id="-1">
     <w:p>
       <w:pPr>
@@ -517,7 +500,7 @@
 </file>
 
 <file path=word/header1.xml><?xml version="1.0" encoding="utf-8"?>
-<w:hdr xmlns:wpc="http://schemas.microsoft.com/office/word/2010/wordprocessingCanvas" xmlns:cx="http://schemas.microsoft.com/office/drawing/2014/chartex" xmlns:cx1="http://schemas.microsoft.com/office/drawing/2015/9/8/chartex" xmlns:mc="http://schemas.openxmlformats.org/markup-compatibility/2006" xmlns:o="urn:schemas-microsoft-com:office:office" xmlns:r="http://schemas.openxmlformats.org/officeDocument/2006/relationships" xmlns:m="http://schemas.openxmlformats.org/officeDocument/2006/math" xmlns:v="urn:schemas-microsoft-com:vml" xmlns:wp14="http://schemas.microsoft.com/office/word/2010/wordprocessingDrawing" xmlns:wp="http://schemas.openxmlformats.org/drawingml/2006/wordprocessingDrawing" xmlns:w10="urn:schemas-microsoft-com:office:word" xmlns:w="http://schemas.openxmlformats.org/wordprocessingml/2006/main" xmlns:w14="http://schemas.microsoft.com/office/word/2010/wordml" xmlns:w15="http://schemas.microsoft.com/office/word/2012/wordml" xmlns:w16se="http://schemas.microsoft.com/office/word/2015/wordml/symex" xmlns:wpg="http://schemas.microsoft.com/office/word/2010/wordprocessingGroup" xmlns:wpi="http://schemas.microsoft.com/office/word/2010/wordprocessingInk" xmlns:wne="http://schemas.microsoft.com/office/word/2006/wordml" xmlns:wps="http://schemas.microsoft.com/office/word/2010/wordprocessingShape" mc:Ignorable="w14 w15 w16se wp14">
+<w:hdr xmlns:wpc="http://schemas.microsoft.com/office/word/2010/wordprocessingCanvas" xmlns:cx="http://schemas.microsoft.com/office/drawing/2014/chartex" xmlns:cx1="http://schemas.microsoft.com/office/drawing/2015/9/8/chartex" xmlns:cx2="http://schemas.microsoft.com/office/drawing/2015/10/21/chartex" xmlns:cx3="http://schemas.microsoft.com/office/drawing/2016/5/9/chartex" xmlns:cx4="http://schemas.microsoft.com/office/drawing/2016/5/10/chartex" xmlns:cx5="http://schemas.microsoft.com/office/drawing/2016/5/11/chartex" xmlns:cx6="http://schemas.microsoft.com/office/drawing/2016/5/12/chartex" xmlns:cx7="http://schemas.microsoft.com/office/drawing/2016/5/13/chartex" xmlns:cx8="http://schemas.microsoft.com/office/drawing/2016/5/14/chartex" xmlns:mc="http://schemas.openxmlformats.org/markup-compatibility/2006" xmlns:aink="http://schemas.microsoft.com/office/drawing/2016/ink" xmlns:am3d="http://schemas.microsoft.com/office/drawing/2017/model3d" xmlns:o="urn:schemas-microsoft-com:office:office" xmlns:r="http://schemas.openxmlformats.org/officeDocument/2006/relationships" xmlns:m="http://schemas.openxmlformats.org/officeDocument/2006/math" xmlns:v="urn:schemas-microsoft-com:vml" xmlns:wp14="http://schemas.microsoft.com/office/word/2010/wordprocessingDrawing" xmlns:wp="http://schemas.openxmlformats.org/drawingml/2006/wordprocessingDrawing" xmlns:w10="urn:schemas-microsoft-com:office:word" xmlns:w="http://schemas.openxmlformats.org/wordprocessingml/2006/main" xmlns:w14="http://schemas.microsoft.com/office/word/2010/wordml" xmlns:w15="http://schemas.microsoft.com/office/word/2012/wordml" xmlns:w16cex="http://schemas.microsoft.com/office/word/2018/wordml/cex" xmlns:w16cid="http://schemas.microsoft.com/office/word/2016/wordml/cid" xmlns:w16="http://schemas.microsoft.com/office/word/2018/wordml" xmlns:w16se="http://schemas.microsoft.com/office/word/2015/wordml/symex" xmlns:wpg="http://schemas.microsoft.com/office/word/2010/wordprocessingGroup" xmlns:wpi="http://schemas.microsoft.com/office/word/2010/wordprocessingInk" xmlns:wne="http://schemas.microsoft.com/office/word/2006/wordml" xmlns:wps="http://schemas.microsoft.com/office/word/2010/wordprocessingShape" mc:Ignorable="w14 w15 w16se w16cid w16 w16cex wp14">
   <w:p>
     <w:pPr>
       <w:pStyle w:val="Header"/>
@@ -536,7 +519,7 @@
 </file>
 
 <file path=word/styles.xml><?xml version="1.0" encoding="utf-8"?>
-<w:styles xmlns:mc="http://schemas.openxmlformats.org/markup-compatibility/2006" xmlns:r="http://schemas.openxmlformats.org/officeDocument/2006/relationships" xmlns:w="http://schemas.openxmlformats.org/wordprocessingml/2006/main" xmlns:w14="http://schemas.microsoft.com/office/word/2010/wordml" xmlns:w15="http://schemas.microsoft.com/office/word/2012/wordml" xmlns:w16se="http://schemas.microsoft.com/office/word/2015/wordml/symex" mc:Ignorable="w14 w15 w16se">
+<w:styles xmlns:mc="http://schemas.openxmlformats.org/markup-compatibility/2006" xmlns:r="http://schemas.openxmlformats.org/officeDocument/2006/relationships" xmlns:w="http://schemas.openxmlformats.org/wordprocessingml/2006/main" xmlns:w14="http://schemas.microsoft.com/office/word/2010/wordml" xmlns:w15="http://schemas.microsoft.com/office/word/2012/wordml" xmlns:w16cex="http://schemas.microsoft.com/office/word/2018/wordml/cex" xmlns:w16cid="http://schemas.microsoft.com/office/word/2016/wordml/cid" xmlns:w16="http://schemas.microsoft.com/office/word/2018/wordml" xmlns:w16se="http://schemas.microsoft.com/office/word/2015/wordml/symex" mc:Ignorable="w14 w15 w16se w16cid w16 w16cex">
   <w:docDefaults>
     <w:rPrDefault>
       <w:rPr>
@@ -552,7 +535,7 @@
       </w:pPr>
     </w:pPrDefault>
   </w:docDefaults>
-  <w:latentStyles w:defLockedState="0" w:defUIPriority="99" w:defSemiHidden="0" w:defUnhideWhenUsed="0" w:defQFormat="0" w:count="371">
+  <w:latentStyles w:defLockedState="0" w:defUIPriority="99" w:defSemiHidden="0" w:defUnhideWhenUsed="0" w:defQFormat="0" w:count="376">
     <w:lsdException w:name="Normal" w:uiPriority="0" w:qFormat="1"/>
     <w:lsdException w:name="heading 1" w:uiPriority="9" w:qFormat="1"/>
     <w:lsdException w:name="heading 2" w:semiHidden="1" w:uiPriority="9" w:unhideWhenUsed="1" w:qFormat="1"/>
@@ -658,7 +641,6 @@
     <w:lsdException w:name="HTML Sample" w:semiHidden="1" w:unhideWhenUsed="1"/>
     <w:lsdException w:name="HTML Typewriter" w:semiHidden="1" w:unhideWhenUsed="1"/>
     <w:lsdException w:name="HTML Variable" w:semiHidden="1" w:unhideWhenUsed="1"/>
-    <w:lsdException w:name="Normal Table" w:semiHidden="1" w:unhideWhenUsed="1"/>
     <w:lsdException w:name="annotation subject" w:semiHidden="1" w:unhideWhenUsed="1"/>
     <w:lsdException w:name="No List" w:semiHidden="1" w:unhideWhenUsed="1"/>
     <w:lsdException w:name="Outline List 1" w:semiHidden="1" w:unhideWhenUsed="1"/>
@@ -701,11 +683,8 @@
     <w:lsdException w:name="Table Contemporary" w:semiHidden="1" w:unhideWhenUsed="1"/>
     <w:lsdException w:name="Table Elegant" w:semiHidden="1" w:unhideWhenUsed="1"/>
     <w:lsdException w:name="Table Professional" w:semiHidden="1" w:unhideWhenUsed="1"/>
-    <w:lsdException w:name="Table Subtle 1" w:semiHidden="1" w:unhideWhenUsed="1"/>
     <w:lsdException w:name="Table Subtle 2" w:semiHidden="1" w:unhideWhenUsed="1"/>
     <w:lsdException w:name="Table Web 1" w:semiHidden="1" w:unhideWhenUsed="1"/>
-    <w:lsdException w:name="Table Web 2" w:semiHidden="1" w:unhideWhenUsed="1"/>
-    <w:lsdException w:name="Table Web 3" w:semiHidden="1" w:unhideWhenUsed="1"/>
     <w:lsdException w:name="Balloon Text" w:semiHidden="1" w:unhideWhenUsed="1"/>
     <w:lsdException w:name="Table Grid" w:uiPriority="39"/>
     <w:lsdException w:name="Table Theme" w:semiHidden="1" w:unhideWhenUsed="1"/>
@@ -924,6 +903,11 @@
     <w:lsdException w:name="List Table 5 Dark Accent 6" w:uiPriority="50"/>
     <w:lsdException w:name="List Table 6 Colorful Accent 6" w:uiPriority="51"/>
     <w:lsdException w:name="List Table 7 Colorful Accent 6" w:uiPriority="52"/>
+    <w:lsdException w:name="Mention" w:semiHidden="1" w:unhideWhenUsed="1"/>
+    <w:lsdException w:name="Smart Hyperlink" w:semiHidden="1" w:unhideWhenUsed="1"/>
+    <w:lsdException w:name="Hashtag" w:semiHidden="1" w:unhideWhenUsed="1"/>
+    <w:lsdException w:name="Unresolved Mention" w:semiHidden="1" w:unhideWhenUsed="1"/>
+    <w:lsdException w:name="Smart Link" w:semiHidden="1" w:unhideWhenUsed="1"/>
   </w:latentStyles>
   <w:style w:type="paragraph" w:default="1" w:styleId="Normal">
     <w:name w:val="Normal"/>

</xml_diff>